<commit_message>
Added lives code and positions (need to fix travel code)
</commit_message>
<xml_diff>
--- a/Computer Programs/java_peter/Year_Final_Project/Space-Traveler-Java-Game/Documentation/Java Programming Booklet - Table of Contents.docx
+++ b/Computer Programs/java_peter/Year_Final_Project/Space-Traveler-Java-Game/Documentation/Java Programming Booklet - Table of Contents.docx
@@ -1,12 +1,15 @@
 
 <file path=word/document.xml><?xml version="1.0" encoding="utf-8"?>
-<w:document xmlns:wpc="http://schemas.microsoft.com/office/word/2010/wordprocessingCanvas" xmlns:cx="http://schemas.microsoft.com/office/drawing/2014/chartex" xmlns:cx1="http://schemas.microsoft.com/office/drawing/2015/9/8/chartex" xmlns:cx2="http://schemas.microsoft.com/office/drawing/2015/10/21/chartex" xmlns:cx3="http://schemas.microsoft.com/office/drawing/2016/5/9/chartex" xmlns:cx4="http://schemas.microsoft.com/office/drawing/2016/5/10/chartex" xmlns:cx5="http://schemas.microsoft.com/office/drawing/2016/5/11/chartex" xmlns:cx6="http://schemas.microsoft.com/office/drawing/2016/5/12/chartex" xmlns:cx7="http://schemas.microsoft.com/office/drawing/2016/5/13/chartex" xmlns:cx8="http://schemas.microsoft.com/office/drawing/2016/5/14/chartex" xmlns:mc="http://schemas.openxmlformats.org/markup-compatibility/2006" xmlns:aink="http://schemas.microsoft.com/office/drawing/2016/ink" xmlns:am3d="http://schemas.microsoft.com/office/drawing/2017/model3d" xmlns:o="urn:schemas-microsoft-com:office:office" xmlns:oel="http://schemas.microsoft.com/office/2019/extlst" xmlns:r="http://schemas.openxmlformats.org/officeDocument/2006/relationships" xmlns:m="http://schemas.openxmlformats.org/officeDocument/2006/math" xmlns:v="urn:schemas-microsoft-com:vml" xmlns:wp14="http://schemas.microsoft.com/office/word/2010/wordprocessingDrawing" xmlns:wp="http://schemas.openxmlformats.org/drawingml/2006/wordprocessingDrawing" xmlns:w10="urn:schemas-microsoft-com:office:word" xmlns:w="http://schemas.openxmlformats.org/wordprocessingml/2006/main" xmlns:w14="http://schemas.microsoft.com/office/word/2010/wordml" xmlns:w15="http://schemas.microsoft.com/office/word/2012/wordml" xmlns:w16cex="http://schemas.microsoft.com/office/word/2018/wordml/cex" xmlns:w16cid="http://schemas.microsoft.com/office/word/2016/wordml/cid" xmlns:w16="http://schemas.microsoft.com/office/word/2018/wordml" xmlns:w16sdtdh="http://schemas.microsoft.com/office/word/2020/wordml/sdtdatahash" xmlns:w16se="http://schemas.microsoft.com/office/word/2015/wordml/symex" xmlns:wpg="http://schemas.microsoft.com/office/word/2010/wordprocessingGroup" xmlns:wpi="http://schemas.microsoft.com/office/word/2010/wordprocessingInk" xmlns:wne="http://schemas.microsoft.com/office/word/2006/wordml" xmlns:wps="http://schemas.microsoft.com/office/word/2010/wordprocessingShape" mc:Ignorable="w14 w15 w16se w16cid w16 w16cex w16sdtdh wp14">
+<w:document xmlns:wpc="http://schemas.microsoft.com/office/word/2010/wordprocessingCanvas" xmlns:cx="http://schemas.microsoft.com/office/drawing/2014/chartex" xmlns:cx1="http://schemas.microsoft.com/office/drawing/2015/9/8/chartex" xmlns:cx2="http://schemas.microsoft.com/office/drawing/2015/10/21/chartex" xmlns:cx3="http://schemas.microsoft.com/office/drawing/2016/5/9/chartex" xmlns:cx4="http://schemas.microsoft.com/office/drawing/2016/5/10/chartex" xmlns:cx5="http://schemas.microsoft.com/office/drawing/2016/5/11/chartex" xmlns:cx6="http://schemas.microsoft.com/office/drawing/2016/5/12/chartex" xmlns:cx7="http://schemas.microsoft.com/office/drawing/2016/5/13/chartex" xmlns:cx8="http://schemas.microsoft.com/office/drawing/2016/5/14/chartex" xmlns:mc="http://schemas.openxmlformats.org/markup-compatibility/2006" xmlns:aink="http://schemas.microsoft.com/office/drawing/2016/ink" xmlns:am3d="http://schemas.microsoft.com/office/drawing/2017/model3d" xmlns:o="urn:schemas-microsoft-com:office:office" xmlns:oel="http://schemas.microsoft.com/office/2019/extlst" xmlns:r="http://schemas.openxmlformats.org/officeDocument/2006/relationships" xmlns:m="http://schemas.openxmlformats.org/officeDocument/2006/math" xmlns:v="urn:schemas-microsoft-com:vml" xmlns:wp14="http://schemas.microsoft.com/office/word/2010/wordprocessingDrawing" xmlns:wp="http://schemas.openxmlformats.org/drawingml/2006/wordprocessingDrawing" xmlns:w10="urn:schemas-microsoft-com:office:word" xmlns:w="http://schemas.openxmlformats.org/wordprocessingml/2006/main" xmlns:w14="http://schemas.microsoft.com/office/word/2010/wordml" xmlns:w15="http://schemas.microsoft.com/office/word/2012/wordml" xmlns:w16cex="http://schemas.microsoft.com/office/word/2018/wordml/cex" xmlns:w16cid="http://schemas.microsoft.com/office/word/2016/wordml/cid" xmlns:w16="http://schemas.microsoft.com/office/word/2018/wordml" xmlns:w16du="http://schemas.microsoft.com/office/word/2023/wordml/word16du" xmlns:w16sdtdh="http://schemas.microsoft.com/office/word/2020/wordml/sdtdatahash" xmlns:w16se="http://schemas.microsoft.com/office/word/2015/wordml/symex" xmlns:wpg="http://schemas.microsoft.com/office/word/2010/wordprocessingGroup" xmlns:wpi="http://schemas.microsoft.com/office/word/2010/wordprocessingInk" xmlns:wne="http://schemas.microsoft.com/office/word/2006/wordml" xmlns:wps="http://schemas.microsoft.com/office/word/2010/wordprocessingShape" mc:Ignorable="w14 w15 w16se w16cid w16 w16cex w16sdtdh wp14">
   <w:body>
     <w:sdt>
       <w:sdtPr>
         <w:rPr>
+          <w:rFonts w:asciiTheme="minorHAnsi" w:eastAsiaTheme="minorHAnsi" w:hAnsiTheme="minorHAnsi" w:cstheme="minorBidi"/>
+          <w:color w:val="auto"/>
           <w:sz w:val="44"/>
           <w:szCs w:val="44"/>
+          <w:lang w:val="en-GB"/>
         </w:rPr>
         <w:id w:val="1311524224"/>
         <w:docPartObj>
@@ -16,11 +19,8 @@
       </w:sdtPr>
       <w:sdtEndPr>
         <w:rPr>
-          <w:rFonts w:asciiTheme="minorHAnsi" w:eastAsiaTheme="minorHAnsi" w:hAnsiTheme="minorHAnsi" w:cstheme="minorBidi"/>
-          <w:color w:val="auto"/>
           <w:sz w:val="32"/>
           <w:szCs w:val="32"/>
-          <w:lang w:val="en-GB"/>
         </w:rPr>
       </w:sdtEndPr>
       <w:sdtContent>
@@ -121,21 +121,7 @@
               <w:sz w:val="32"/>
               <w:szCs w:val="32"/>
             </w:rPr>
-            <w:t>Pro</w:t>
-          </w:r>
-          <w:r>
-            <w:rPr>
-              <w:sz w:val="32"/>
-              <w:szCs w:val="32"/>
-            </w:rPr>
-            <w:t>gram</w:t>
-          </w:r>
-          <w:r>
-            <w:rPr>
-              <w:sz w:val="32"/>
-              <w:szCs w:val="32"/>
-            </w:rPr>
-            <w:t xml:space="preserve"> </w:t>
+            <w:t xml:space="preserve">Program </w:t>
           </w:r>
           <w:r>
             <w:rPr>
@@ -832,6 +818,7 @@
           <w:lang w:val="en-US"/>
         </w:rPr>
       </w:pPr>
+      <w:proofErr w:type="spellStart"/>
       <w:r>
         <w:rPr>
           <w:rFonts w:ascii="Times New Roman" w:hAnsi="Times New Roman" w:cs="Times New Roman"/>
@@ -842,6 +829,7 @@
         </w:rPr>
         <w:t>Javascript</w:t>
       </w:r>
+      <w:proofErr w:type="spellEnd"/>
     </w:p>
     <w:p>
       <w:pPr>
@@ -1283,7 +1271,47 @@
           <w:szCs w:val="28"/>
           <w:lang w:val="en-US"/>
         </w:rPr>
-        <w:t xml:space="preserve">The program used to code this project was BlueJ. BlueJ </w:t>
+        <w:t xml:space="preserve">The program used to code this project was </w:t>
+      </w:r>
+      <w:proofErr w:type="spellStart"/>
+      <w:r>
+        <w:rPr>
+          <w:rFonts w:ascii="Times New Roman" w:hAnsi="Times New Roman" w:cs="Times New Roman"/>
+          <w:sz w:val="28"/>
+          <w:szCs w:val="28"/>
+          <w:lang w:val="en-US"/>
+        </w:rPr>
+        <w:t>BlueJ</w:t>
+      </w:r>
+      <w:proofErr w:type="spellEnd"/>
+      <w:r>
+        <w:rPr>
+          <w:rFonts w:ascii="Times New Roman" w:hAnsi="Times New Roman" w:cs="Times New Roman"/>
+          <w:sz w:val="28"/>
+          <w:szCs w:val="28"/>
+          <w:lang w:val="en-US"/>
+        </w:rPr>
+        <w:t xml:space="preserve">. </w:t>
+      </w:r>
+      <w:proofErr w:type="spellStart"/>
+      <w:r>
+        <w:rPr>
+          <w:rFonts w:ascii="Times New Roman" w:hAnsi="Times New Roman" w:cs="Times New Roman"/>
+          <w:sz w:val="28"/>
+          <w:szCs w:val="28"/>
+          <w:lang w:val="en-US"/>
+        </w:rPr>
+        <w:t>BlueJ</w:t>
+      </w:r>
+      <w:proofErr w:type="spellEnd"/>
+      <w:r>
+        <w:rPr>
+          <w:rFonts w:ascii="Times New Roman" w:hAnsi="Times New Roman" w:cs="Times New Roman"/>
+          <w:sz w:val="28"/>
+          <w:szCs w:val="28"/>
+          <w:lang w:val="en-US"/>
+        </w:rPr>
+        <w:t xml:space="preserve"> </w:t>
       </w:r>
       <w:r>
         <w:rPr>
@@ -1631,7 +1659,25 @@
           <w:szCs w:val="28"/>
           <w:lang w:val="en-US"/>
         </w:rPr>
-        <w:t>The program that I developed is a space game about a space traveler who has a mission. His mission is to make it and land on Europa (Jupiter’s Moon). But his navigational system is glitched out and so the coordinates won’t work. Instead he has to use wormholes to travel through our solar system. But the wormholes are unpredictable they can either send him next to Europa or other planets of the solar system. At the end his mission is to make it alive without losing his 3 lives if he does its game over.</w:t>
+        <w:t xml:space="preserve">The program that I developed is a space game about a space traveler who has a mission. His mission is to make it and land on Europa (Jupiter’s Moon). But </w:t>
+      </w:r>
+      <w:r>
+        <w:rPr>
+          <w:rFonts w:ascii="Times New Roman" w:hAnsi="Times New Roman" w:cs="Times New Roman"/>
+          <w:sz w:val="28"/>
+          <w:szCs w:val="28"/>
+          <w:lang w:val="en-US"/>
+        </w:rPr>
+        <w:t>on his way, he has to cross 100 asteroids. Some of the asteroids can give him points and some will be wormholes.</w:t>
+      </w:r>
+      <w:r>
+        <w:rPr>
+          <w:rFonts w:ascii="Times New Roman" w:hAnsi="Times New Roman" w:cs="Times New Roman"/>
+          <w:sz w:val="28"/>
+          <w:szCs w:val="28"/>
+          <w:lang w:val="en-US"/>
+        </w:rPr>
+        <w:t xml:space="preserve"> </w:t>
       </w:r>
     </w:p>
     <w:p>
@@ -1878,18 +1924,8 @@
           <w:u w:val="single"/>
           <w:lang w:val="en-US"/>
         </w:rPr>
-        <w:t xml:space="preserve">Problem </w:t>
-      </w:r>
-      <w:r>
-        <w:rPr>
-          <w:b/>
-          <w:bCs/>
-          <w:sz w:val="44"/>
-          <w:szCs w:val="44"/>
-          <w:u w:val="single"/>
-          <w:lang w:val="en-US"/>
-        </w:rPr>
-        <w:t>Solution</w:t>
+        <w:lastRenderedPageBreak/>
+        <w:t>Problem Solution</w:t>
       </w:r>
     </w:p>
     <w:p>
@@ -1927,7 +1963,7 @@
 </file>
 
 <file path=word/endnotes.xml><?xml version="1.0" encoding="utf-8"?>
-<w:endnotes xmlns:wpc="http://schemas.microsoft.com/office/word/2010/wordprocessingCanvas" xmlns:cx="http://schemas.microsoft.com/office/drawing/2014/chartex" xmlns:cx1="http://schemas.microsoft.com/office/drawing/2015/9/8/chartex" xmlns:cx2="http://schemas.microsoft.com/office/drawing/2015/10/21/chartex" xmlns:cx3="http://schemas.microsoft.com/office/drawing/2016/5/9/chartex" xmlns:cx4="http://schemas.microsoft.com/office/drawing/2016/5/10/chartex" xmlns:cx5="http://schemas.microsoft.com/office/drawing/2016/5/11/chartex" xmlns:cx6="http://schemas.microsoft.com/office/drawing/2016/5/12/chartex" xmlns:cx7="http://schemas.microsoft.com/office/drawing/2016/5/13/chartex" xmlns:cx8="http://schemas.microsoft.com/office/drawing/2016/5/14/chartex" xmlns:mc="http://schemas.openxmlformats.org/markup-compatibility/2006" xmlns:aink="http://schemas.microsoft.com/office/drawing/2016/ink" xmlns:am3d="http://schemas.microsoft.com/office/drawing/2017/model3d" xmlns:o="urn:schemas-microsoft-com:office:office" xmlns:oel="http://schemas.microsoft.com/office/2019/extlst" xmlns:r="http://schemas.openxmlformats.org/officeDocument/2006/relationships" xmlns:m="http://schemas.openxmlformats.org/officeDocument/2006/math" xmlns:v="urn:schemas-microsoft-com:vml" xmlns:wp14="http://schemas.microsoft.com/office/word/2010/wordprocessingDrawing" xmlns:wp="http://schemas.openxmlformats.org/drawingml/2006/wordprocessingDrawing" xmlns:w10="urn:schemas-microsoft-com:office:word" xmlns:w="http://schemas.openxmlformats.org/wordprocessingml/2006/main" xmlns:w14="http://schemas.microsoft.com/office/word/2010/wordml" xmlns:w15="http://schemas.microsoft.com/office/word/2012/wordml" xmlns:w16cex="http://schemas.microsoft.com/office/word/2018/wordml/cex" xmlns:w16cid="http://schemas.microsoft.com/office/word/2016/wordml/cid" xmlns:w16="http://schemas.microsoft.com/office/word/2018/wordml" xmlns:w16sdtdh="http://schemas.microsoft.com/office/word/2020/wordml/sdtdatahash" xmlns:w16se="http://schemas.microsoft.com/office/word/2015/wordml/symex" xmlns:wpg="http://schemas.microsoft.com/office/word/2010/wordprocessingGroup" xmlns:wpi="http://schemas.microsoft.com/office/word/2010/wordprocessingInk" xmlns:wne="http://schemas.microsoft.com/office/word/2006/wordml" xmlns:wps="http://schemas.microsoft.com/office/word/2010/wordprocessingShape" mc:Ignorable="w14 w15 w16se w16cid w16 w16cex w16sdtdh wp14">
+<w:endnotes xmlns:wpc="http://schemas.microsoft.com/office/word/2010/wordprocessingCanvas" xmlns:cx="http://schemas.microsoft.com/office/drawing/2014/chartex" xmlns:cx1="http://schemas.microsoft.com/office/drawing/2015/9/8/chartex" xmlns:cx2="http://schemas.microsoft.com/office/drawing/2015/10/21/chartex" xmlns:cx3="http://schemas.microsoft.com/office/drawing/2016/5/9/chartex" xmlns:cx4="http://schemas.microsoft.com/office/drawing/2016/5/10/chartex" xmlns:cx5="http://schemas.microsoft.com/office/drawing/2016/5/11/chartex" xmlns:cx6="http://schemas.microsoft.com/office/drawing/2016/5/12/chartex" xmlns:cx7="http://schemas.microsoft.com/office/drawing/2016/5/13/chartex" xmlns:cx8="http://schemas.microsoft.com/office/drawing/2016/5/14/chartex" xmlns:mc="http://schemas.openxmlformats.org/markup-compatibility/2006" xmlns:aink="http://schemas.microsoft.com/office/drawing/2016/ink" xmlns:am3d="http://schemas.microsoft.com/office/drawing/2017/model3d" xmlns:o="urn:schemas-microsoft-com:office:office" xmlns:oel="http://schemas.microsoft.com/office/2019/extlst" xmlns:r="http://schemas.openxmlformats.org/officeDocument/2006/relationships" xmlns:m="http://schemas.openxmlformats.org/officeDocument/2006/math" xmlns:v="urn:schemas-microsoft-com:vml" xmlns:wp14="http://schemas.microsoft.com/office/word/2010/wordprocessingDrawing" xmlns:wp="http://schemas.openxmlformats.org/drawingml/2006/wordprocessingDrawing" xmlns:w10="urn:schemas-microsoft-com:office:word" xmlns:w="http://schemas.openxmlformats.org/wordprocessingml/2006/main" xmlns:w14="http://schemas.microsoft.com/office/word/2010/wordml" xmlns:w15="http://schemas.microsoft.com/office/word/2012/wordml" xmlns:w16cex="http://schemas.microsoft.com/office/word/2018/wordml/cex" xmlns:w16cid="http://schemas.microsoft.com/office/word/2016/wordml/cid" xmlns:w16="http://schemas.microsoft.com/office/word/2018/wordml" xmlns:w16du="http://schemas.microsoft.com/office/word/2023/wordml/word16du" xmlns:w16sdtdh="http://schemas.microsoft.com/office/word/2020/wordml/sdtdatahash" xmlns:w16se="http://schemas.microsoft.com/office/word/2015/wordml/symex" xmlns:wpg="http://schemas.microsoft.com/office/word/2010/wordprocessingGroup" xmlns:wpi="http://schemas.microsoft.com/office/word/2010/wordprocessingInk" xmlns:wne="http://schemas.microsoft.com/office/word/2006/wordml" xmlns:wps="http://schemas.microsoft.com/office/word/2010/wordprocessingShape" mc:Ignorable="w14 w15 w16se w16cid w16 w16cex w16sdtdh wp14">
   <w:endnote w:type="separator" w:id="-1">
     <w:p>
       <w:pPr>
@@ -1952,7 +1988,7 @@
 </file>
 
 <file path=word/footer1.xml><?xml version="1.0" encoding="utf-8"?>
-<w:ftr xmlns:wpc="http://schemas.microsoft.com/office/word/2010/wordprocessingCanvas" xmlns:cx="http://schemas.microsoft.com/office/drawing/2014/chartex" xmlns:cx1="http://schemas.microsoft.com/office/drawing/2015/9/8/chartex" xmlns:cx2="http://schemas.microsoft.com/office/drawing/2015/10/21/chartex" xmlns:cx3="http://schemas.microsoft.com/office/drawing/2016/5/9/chartex" xmlns:cx4="http://schemas.microsoft.com/office/drawing/2016/5/10/chartex" xmlns:cx5="http://schemas.microsoft.com/office/drawing/2016/5/11/chartex" xmlns:cx6="http://schemas.microsoft.com/office/drawing/2016/5/12/chartex" xmlns:cx7="http://schemas.microsoft.com/office/drawing/2016/5/13/chartex" xmlns:cx8="http://schemas.microsoft.com/office/drawing/2016/5/14/chartex" xmlns:mc="http://schemas.openxmlformats.org/markup-compatibility/2006" xmlns:aink="http://schemas.microsoft.com/office/drawing/2016/ink" xmlns:am3d="http://schemas.microsoft.com/office/drawing/2017/model3d" xmlns:o="urn:schemas-microsoft-com:office:office" xmlns:oel="http://schemas.microsoft.com/office/2019/extlst" xmlns:r="http://schemas.openxmlformats.org/officeDocument/2006/relationships" xmlns:m="http://schemas.openxmlformats.org/officeDocument/2006/math" xmlns:v="urn:schemas-microsoft-com:vml" xmlns:wp14="http://schemas.microsoft.com/office/word/2010/wordprocessingDrawing" xmlns:wp="http://schemas.openxmlformats.org/drawingml/2006/wordprocessingDrawing" xmlns:w10="urn:schemas-microsoft-com:office:word" xmlns:w="http://schemas.openxmlformats.org/wordprocessingml/2006/main" xmlns:w14="http://schemas.microsoft.com/office/word/2010/wordml" xmlns:w15="http://schemas.microsoft.com/office/word/2012/wordml" xmlns:w16cex="http://schemas.microsoft.com/office/word/2018/wordml/cex" xmlns:w16cid="http://schemas.microsoft.com/office/word/2016/wordml/cid" xmlns:w16="http://schemas.microsoft.com/office/word/2018/wordml" xmlns:w16sdtdh="http://schemas.microsoft.com/office/word/2020/wordml/sdtdatahash" xmlns:w16se="http://schemas.microsoft.com/office/word/2015/wordml/symex" xmlns:wpg="http://schemas.microsoft.com/office/word/2010/wordprocessingGroup" xmlns:wpi="http://schemas.microsoft.com/office/word/2010/wordprocessingInk" xmlns:wne="http://schemas.microsoft.com/office/word/2006/wordml" xmlns:wps="http://schemas.microsoft.com/office/word/2010/wordprocessingShape" mc:Ignorable="w14 w15 w16se w16cid w16 w16cex w16sdtdh wp14">
+<w:ftr xmlns:wpc="http://schemas.microsoft.com/office/word/2010/wordprocessingCanvas" xmlns:cx="http://schemas.microsoft.com/office/drawing/2014/chartex" xmlns:cx1="http://schemas.microsoft.com/office/drawing/2015/9/8/chartex" xmlns:cx2="http://schemas.microsoft.com/office/drawing/2015/10/21/chartex" xmlns:cx3="http://schemas.microsoft.com/office/drawing/2016/5/9/chartex" xmlns:cx4="http://schemas.microsoft.com/office/drawing/2016/5/10/chartex" xmlns:cx5="http://schemas.microsoft.com/office/drawing/2016/5/11/chartex" xmlns:cx6="http://schemas.microsoft.com/office/drawing/2016/5/12/chartex" xmlns:cx7="http://schemas.microsoft.com/office/drawing/2016/5/13/chartex" xmlns:cx8="http://schemas.microsoft.com/office/drawing/2016/5/14/chartex" xmlns:mc="http://schemas.openxmlformats.org/markup-compatibility/2006" xmlns:aink="http://schemas.microsoft.com/office/drawing/2016/ink" xmlns:am3d="http://schemas.microsoft.com/office/drawing/2017/model3d" xmlns:o="urn:schemas-microsoft-com:office:office" xmlns:oel="http://schemas.microsoft.com/office/2019/extlst" xmlns:r="http://schemas.openxmlformats.org/officeDocument/2006/relationships" xmlns:m="http://schemas.openxmlformats.org/officeDocument/2006/math" xmlns:v="urn:schemas-microsoft-com:vml" xmlns:wp14="http://schemas.microsoft.com/office/word/2010/wordprocessingDrawing" xmlns:wp="http://schemas.openxmlformats.org/drawingml/2006/wordprocessingDrawing" xmlns:w10="urn:schemas-microsoft-com:office:word" xmlns:w="http://schemas.openxmlformats.org/wordprocessingml/2006/main" xmlns:w14="http://schemas.microsoft.com/office/word/2010/wordml" xmlns:w15="http://schemas.microsoft.com/office/word/2012/wordml" xmlns:w16cex="http://schemas.microsoft.com/office/word/2018/wordml/cex" xmlns:w16cid="http://schemas.microsoft.com/office/word/2016/wordml/cid" xmlns:w16="http://schemas.microsoft.com/office/word/2018/wordml" xmlns:w16du="http://schemas.microsoft.com/office/word/2023/wordml/word16du" xmlns:w16sdtdh="http://schemas.microsoft.com/office/word/2020/wordml/sdtdatahash" xmlns:w16se="http://schemas.microsoft.com/office/word/2015/wordml/symex" xmlns:wpg="http://schemas.microsoft.com/office/word/2010/wordprocessingGroup" xmlns:wpi="http://schemas.microsoft.com/office/word/2010/wordprocessingInk" xmlns:wne="http://schemas.microsoft.com/office/word/2006/wordml" xmlns:wps="http://schemas.microsoft.com/office/word/2010/wordprocessingShape" mc:Ignorable="w14 w15 w16se w16cid w16 w16cex w16sdtdh wp14">
   <w:p>
     <w:pPr>
       <w:pStyle w:val="Footer"/>
@@ -1968,7 +2004,7 @@
 </file>
 
 <file path=word/footer2.xml><?xml version="1.0" encoding="utf-8"?>
-<w:ftr xmlns:wpc="http://schemas.microsoft.com/office/word/2010/wordprocessingCanvas" xmlns:cx="http://schemas.microsoft.com/office/drawing/2014/chartex" xmlns:cx1="http://schemas.microsoft.com/office/drawing/2015/9/8/chartex" xmlns:cx2="http://schemas.microsoft.com/office/drawing/2015/10/21/chartex" xmlns:cx3="http://schemas.microsoft.com/office/drawing/2016/5/9/chartex" xmlns:cx4="http://schemas.microsoft.com/office/drawing/2016/5/10/chartex" xmlns:cx5="http://schemas.microsoft.com/office/drawing/2016/5/11/chartex" xmlns:cx6="http://schemas.microsoft.com/office/drawing/2016/5/12/chartex" xmlns:cx7="http://schemas.microsoft.com/office/drawing/2016/5/13/chartex" xmlns:cx8="http://schemas.microsoft.com/office/drawing/2016/5/14/chartex" xmlns:mc="http://schemas.openxmlformats.org/markup-compatibility/2006" xmlns:aink="http://schemas.microsoft.com/office/drawing/2016/ink" xmlns:am3d="http://schemas.microsoft.com/office/drawing/2017/model3d" xmlns:o="urn:schemas-microsoft-com:office:office" xmlns:oel="http://schemas.microsoft.com/office/2019/extlst" xmlns:r="http://schemas.openxmlformats.org/officeDocument/2006/relationships" xmlns:m="http://schemas.openxmlformats.org/officeDocument/2006/math" xmlns:v="urn:schemas-microsoft-com:vml" xmlns:wp14="http://schemas.microsoft.com/office/word/2010/wordprocessingDrawing" xmlns:wp="http://schemas.openxmlformats.org/drawingml/2006/wordprocessingDrawing" xmlns:w10="urn:schemas-microsoft-com:office:word" xmlns:w="http://schemas.openxmlformats.org/wordprocessingml/2006/main" xmlns:w14="http://schemas.microsoft.com/office/word/2010/wordml" xmlns:w15="http://schemas.microsoft.com/office/word/2012/wordml" xmlns:w16cex="http://schemas.microsoft.com/office/word/2018/wordml/cex" xmlns:w16cid="http://schemas.microsoft.com/office/word/2016/wordml/cid" xmlns:w16="http://schemas.microsoft.com/office/word/2018/wordml" xmlns:w16sdtdh="http://schemas.microsoft.com/office/word/2020/wordml/sdtdatahash" xmlns:w16se="http://schemas.microsoft.com/office/word/2015/wordml/symex" xmlns:wpg="http://schemas.microsoft.com/office/word/2010/wordprocessingGroup" xmlns:wpi="http://schemas.microsoft.com/office/word/2010/wordprocessingInk" xmlns:wne="http://schemas.microsoft.com/office/word/2006/wordml" xmlns:wps="http://schemas.microsoft.com/office/word/2010/wordprocessingShape" mc:Ignorable="w14 w15 w16se w16cid w16 w16cex w16sdtdh wp14">
+<w:ftr xmlns:wpc="http://schemas.microsoft.com/office/word/2010/wordprocessingCanvas" xmlns:cx="http://schemas.microsoft.com/office/drawing/2014/chartex" xmlns:cx1="http://schemas.microsoft.com/office/drawing/2015/9/8/chartex" xmlns:cx2="http://schemas.microsoft.com/office/drawing/2015/10/21/chartex" xmlns:cx3="http://schemas.microsoft.com/office/drawing/2016/5/9/chartex" xmlns:cx4="http://schemas.microsoft.com/office/drawing/2016/5/10/chartex" xmlns:cx5="http://schemas.microsoft.com/office/drawing/2016/5/11/chartex" xmlns:cx6="http://schemas.microsoft.com/office/drawing/2016/5/12/chartex" xmlns:cx7="http://schemas.microsoft.com/office/drawing/2016/5/13/chartex" xmlns:cx8="http://schemas.microsoft.com/office/drawing/2016/5/14/chartex" xmlns:mc="http://schemas.openxmlformats.org/markup-compatibility/2006" xmlns:aink="http://schemas.microsoft.com/office/drawing/2016/ink" xmlns:am3d="http://schemas.microsoft.com/office/drawing/2017/model3d" xmlns:o="urn:schemas-microsoft-com:office:office" xmlns:oel="http://schemas.microsoft.com/office/2019/extlst" xmlns:r="http://schemas.openxmlformats.org/officeDocument/2006/relationships" xmlns:m="http://schemas.openxmlformats.org/officeDocument/2006/math" xmlns:v="urn:schemas-microsoft-com:vml" xmlns:wp14="http://schemas.microsoft.com/office/word/2010/wordprocessingDrawing" xmlns:wp="http://schemas.openxmlformats.org/drawingml/2006/wordprocessingDrawing" xmlns:w10="urn:schemas-microsoft-com:office:word" xmlns:w="http://schemas.openxmlformats.org/wordprocessingml/2006/main" xmlns:w14="http://schemas.microsoft.com/office/word/2010/wordml" xmlns:w15="http://schemas.microsoft.com/office/word/2012/wordml" xmlns:w16cex="http://schemas.microsoft.com/office/word/2018/wordml/cex" xmlns:w16cid="http://schemas.microsoft.com/office/word/2016/wordml/cid" xmlns:w16="http://schemas.microsoft.com/office/word/2018/wordml" xmlns:w16du="http://schemas.microsoft.com/office/word/2023/wordml/word16du" xmlns:w16sdtdh="http://schemas.microsoft.com/office/word/2020/wordml/sdtdatahash" xmlns:w16se="http://schemas.microsoft.com/office/word/2015/wordml/symex" xmlns:wpg="http://schemas.microsoft.com/office/word/2010/wordprocessingGroup" xmlns:wpi="http://schemas.microsoft.com/office/word/2010/wordprocessingInk" xmlns:wne="http://schemas.microsoft.com/office/word/2006/wordml" xmlns:wps="http://schemas.microsoft.com/office/word/2010/wordprocessingShape" mc:Ignorable="w14 w15 w16se w16cid w16 w16cex w16sdtdh wp14">
   <w:p>
     <w:pPr>
       <w:pStyle w:val="Footer"/>
@@ -1984,7 +2020,7 @@
 </file>
 
 <file path=word/footer3.xml><?xml version="1.0" encoding="utf-8"?>
-<w:ftr xmlns:wpc="http://schemas.microsoft.com/office/word/2010/wordprocessingCanvas" xmlns:cx="http://schemas.microsoft.com/office/drawing/2014/chartex" xmlns:cx1="http://schemas.microsoft.com/office/drawing/2015/9/8/chartex" xmlns:cx2="http://schemas.microsoft.com/office/drawing/2015/10/21/chartex" xmlns:cx3="http://schemas.microsoft.com/office/drawing/2016/5/9/chartex" xmlns:cx4="http://schemas.microsoft.com/office/drawing/2016/5/10/chartex" xmlns:cx5="http://schemas.microsoft.com/office/drawing/2016/5/11/chartex" xmlns:cx6="http://schemas.microsoft.com/office/drawing/2016/5/12/chartex" xmlns:cx7="http://schemas.microsoft.com/office/drawing/2016/5/13/chartex" xmlns:cx8="http://schemas.microsoft.com/office/drawing/2016/5/14/chartex" xmlns:mc="http://schemas.openxmlformats.org/markup-compatibility/2006" xmlns:aink="http://schemas.microsoft.com/office/drawing/2016/ink" xmlns:am3d="http://schemas.microsoft.com/office/drawing/2017/model3d" xmlns:o="urn:schemas-microsoft-com:office:office" xmlns:oel="http://schemas.microsoft.com/office/2019/extlst" xmlns:r="http://schemas.openxmlformats.org/officeDocument/2006/relationships" xmlns:m="http://schemas.openxmlformats.org/officeDocument/2006/math" xmlns:v="urn:schemas-microsoft-com:vml" xmlns:wp14="http://schemas.microsoft.com/office/word/2010/wordprocessingDrawing" xmlns:wp="http://schemas.openxmlformats.org/drawingml/2006/wordprocessingDrawing" xmlns:w10="urn:schemas-microsoft-com:office:word" xmlns:w="http://schemas.openxmlformats.org/wordprocessingml/2006/main" xmlns:w14="http://schemas.microsoft.com/office/word/2010/wordml" xmlns:w15="http://schemas.microsoft.com/office/word/2012/wordml" xmlns:w16cex="http://schemas.microsoft.com/office/word/2018/wordml/cex" xmlns:w16cid="http://schemas.microsoft.com/office/word/2016/wordml/cid" xmlns:w16="http://schemas.microsoft.com/office/word/2018/wordml" xmlns:w16sdtdh="http://schemas.microsoft.com/office/word/2020/wordml/sdtdatahash" xmlns:w16se="http://schemas.microsoft.com/office/word/2015/wordml/symex" xmlns:wpg="http://schemas.microsoft.com/office/word/2010/wordprocessingGroup" xmlns:wpi="http://schemas.microsoft.com/office/word/2010/wordprocessingInk" xmlns:wne="http://schemas.microsoft.com/office/word/2006/wordml" xmlns:wps="http://schemas.microsoft.com/office/word/2010/wordprocessingShape" mc:Ignorable="w14 w15 w16se w16cid w16 w16cex w16sdtdh wp14">
+<w:ftr xmlns:wpc="http://schemas.microsoft.com/office/word/2010/wordprocessingCanvas" xmlns:cx="http://schemas.microsoft.com/office/drawing/2014/chartex" xmlns:cx1="http://schemas.microsoft.com/office/drawing/2015/9/8/chartex" xmlns:cx2="http://schemas.microsoft.com/office/drawing/2015/10/21/chartex" xmlns:cx3="http://schemas.microsoft.com/office/drawing/2016/5/9/chartex" xmlns:cx4="http://schemas.microsoft.com/office/drawing/2016/5/10/chartex" xmlns:cx5="http://schemas.microsoft.com/office/drawing/2016/5/11/chartex" xmlns:cx6="http://schemas.microsoft.com/office/drawing/2016/5/12/chartex" xmlns:cx7="http://schemas.microsoft.com/office/drawing/2016/5/13/chartex" xmlns:cx8="http://schemas.microsoft.com/office/drawing/2016/5/14/chartex" xmlns:mc="http://schemas.openxmlformats.org/markup-compatibility/2006" xmlns:aink="http://schemas.microsoft.com/office/drawing/2016/ink" xmlns:am3d="http://schemas.microsoft.com/office/drawing/2017/model3d" xmlns:o="urn:schemas-microsoft-com:office:office" xmlns:oel="http://schemas.microsoft.com/office/2019/extlst" xmlns:r="http://schemas.openxmlformats.org/officeDocument/2006/relationships" xmlns:m="http://schemas.openxmlformats.org/officeDocument/2006/math" xmlns:v="urn:schemas-microsoft-com:vml" xmlns:wp14="http://schemas.microsoft.com/office/word/2010/wordprocessingDrawing" xmlns:wp="http://schemas.openxmlformats.org/drawingml/2006/wordprocessingDrawing" xmlns:w10="urn:schemas-microsoft-com:office:word" xmlns:w="http://schemas.openxmlformats.org/wordprocessingml/2006/main" xmlns:w14="http://schemas.microsoft.com/office/word/2010/wordml" xmlns:w15="http://schemas.microsoft.com/office/word/2012/wordml" xmlns:w16cex="http://schemas.microsoft.com/office/word/2018/wordml/cex" xmlns:w16cid="http://schemas.microsoft.com/office/word/2016/wordml/cid" xmlns:w16="http://schemas.microsoft.com/office/word/2018/wordml" xmlns:w16du="http://schemas.microsoft.com/office/word/2023/wordml/word16du" xmlns:w16sdtdh="http://schemas.microsoft.com/office/word/2020/wordml/sdtdatahash" xmlns:w16se="http://schemas.microsoft.com/office/word/2015/wordml/symex" xmlns:wpg="http://schemas.microsoft.com/office/word/2010/wordprocessingGroup" xmlns:wpi="http://schemas.microsoft.com/office/word/2010/wordprocessingInk" xmlns:wne="http://schemas.microsoft.com/office/word/2006/wordml" xmlns:wps="http://schemas.microsoft.com/office/word/2010/wordprocessingShape" mc:Ignorable="w14 w15 w16se w16cid w16 w16cex w16sdtdh wp14">
   <w:p>
     <w:pPr>
       <w:pStyle w:val="Footer"/>
@@ -2024,7 +2060,7 @@
 </file>
 
 <file path=word/footnotes.xml><?xml version="1.0" encoding="utf-8"?>
-<w:footnotes xmlns:wpc="http://schemas.microsoft.com/office/word/2010/wordprocessingCanvas" xmlns:cx="http://schemas.microsoft.com/office/drawing/2014/chartex" xmlns:cx1="http://schemas.microsoft.com/office/drawing/2015/9/8/chartex" xmlns:cx2="http://schemas.microsoft.com/office/drawing/2015/10/21/chartex" xmlns:cx3="http://schemas.microsoft.com/office/drawing/2016/5/9/chartex" xmlns:cx4="http://schemas.microsoft.com/office/drawing/2016/5/10/chartex" xmlns:cx5="http://schemas.microsoft.com/office/drawing/2016/5/11/chartex" xmlns:cx6="http://schemas.microsoft.com/office/drawing/2016/5/12/chartex" xmlns:cx7="http://schemas.microsoft.com/office/drawing/2016/5/13/chartex" xmlns:cx8="http://schemas.microsoft.com/office/drawing/2016/5/14/chartex" xmlns:mc="http://schemas.openxmlformats.org/markup-compatibility/2006" xmlns:aink="http://schemas.microsoft.com/office/drawing/2016/ink" xmlns:am3d="http://schemas.microsoft.com/office/drawing/2017/model3d" xmlns:o="urn:schemas-microsoft-com:office:office" xmlns:oel="http://schemas.microsoft.com/office/2019/extlst" xmlns:r="http://schemas.openxmlformats.org/officeDocument/2006/relationships" xmlns:m="http://schemas.openxmlformats.org/officeDocument/2006/math" xmlns:v="urn:schemas-microsoft-com:vml" xmlns:wp14="http://schemas.microsoft.com/office/word/2010/wordprocessingDrawing" xmlns:wp="http://schemas.openxmlformats.org/drawingml/2006/wordprocessingDrawing" xmlns:w10="urn:schemas-microsoft-com:office:word" xmlns:w="http://schemas.openxmlformats.org/wordprocessingml/2006/main" xmlns:w14="http://schemas.microsoft.com/office/word/2010/wordml" xmlns:w15="http://schemas.microsoft.com/office/word/2012/wordml" xmlns:w16cex="http://schemas.microsoft.com/office/word/2018/wordml/cex" xmlns:w16cid="http://schemas.microsoft.com/office/word/2016/wordml/cid" xmlns:w16="http://schemas.microsoft.com/office/word/2018/wordml" xmlns:w16sdtdh="http://schemas.microsoft.com/office/word/2020/wordml/sdtdatahash" xmlns:w16se="http://schemas.microsoft.com/office/word/2015/wordml/symex" xmlns:wpg="http://schemas.microsoft.com/office/word/2010/wordprocessingGroup" xmlns:wpi="http://schemas.microsoft.com/office/word/2010/wordprocessingInk" xmlns:wne="http://schemas.microsoft.com/office/word/2006/wordml" xmlns:wps="http://schemas.microsoft.com/office/word/2010/wordprocessingShape" mc:Ignorable="w14 w15 w16se w16cid w16 w16cex w16sdtdh wp14">
+<w:footnotes xmlns:wpc="http://schemas.microsoft.com/office/word/2010/wordprocessingCanvas" xmlns:cx="http://schemas.microsoft.com/office/drawing/2014/chartex" xmlns:cx1="http://schemas.microsoft.com/office/drawing/2015/9/8/chartex" xmlns:cx2="http://schemas.microsoft.com/office/drawing/2015/10/21/chartex" xmlns:cx3="http://schemas.microsoft.com/office/drawing/2016/5/9/chartex" xmlns:cx4="http://schemas.microsoft.com/office/drawing/2016/5/10/chartex" xmlns:cx5="http://schemas.microsoft.com/office/drawing/2016/5/11/chartex" xmlns:cx6="http://schemas.microsoft.com/office/drawing/2016/5/12/chartex" xmlns:cx7="http://schemas.microsoft.com/office/drawing/2016/5/13/chartex" xmlns:cx8="http://schemas.microsoft.com/office/drawing/2016/5/14/chartex" xmlns:mc="http://schemas.openxmlformats.org/markup-compatibility/2006" xmlns:aink="http://schemas.microsoft.com/office/drawing/2016/ink" xmlns:am3d="http://schemas.microsoft.com/office/drawing/2017/model3d" xmlns:o="urn:schemas-microsoft-com:office:office" xmlns:oel="http://schemas.microsoft.com/office/2019/extlst" xmlns:r="http://schemas.openxmlformats.org/officeDocument/2006/relationships" xmlns:m="http://schemas.openxmlformats.org/officeDocument/2006/math" xmlns:v="urn:schemas-microsoft-com:vml" xmlns:wp14="http://schemas.microsoft.com/office/word/2010/wordprocessingDrawing" xmlns:wp="http://schemas.openxmlformats.org/drawingml/2006/wordprocessingDrawing" xmlns:w10="urn:schemas-microsoft-com:office:word" xmlns:w="http://schemas.openxmlformats.org/wordprocessingml/2006/main" xmlns:w14="http://schemas.microsoft.com/office/word/2010/wordml" xmlns:w15="http://schemas.microsoft.com/office/word/2012/wordml" xmlns:w16cex="http://schemas.microsoft.com/office/word/2018/wordml/cex" xmlns:w16cid="http://schemas.microsoft.com/office/word/2016/wordml/cid" xmlns:w16="http://schemas.microsoft.com/office/word/2018/wordml" xmlns:w16du="http://schemas.microsoft.com/office/word/2023/wordml/word16du" xmlns:w16sdtdh="http://schemas.microsoft.com/office/word/2020/wordml/sdtdatahash" xmlns:w16se="http://schemas.microsoft.com/office/word/2015/wordml/symex" xmlns:wpg="http://schemas.microsoft.com/office/word/2010/wordprocessingGroup" xmlns:wpi="http://schemas.microsoft.com/office/word/2010/wordprocessingInk" xmlns:wne="http://schemas.microsoft.com/office/word/2006/wordml" xmlns:wps="http://schemas.microsoft.com/office/word/2010/wordprocessingShape" mc:Ignorable="w14 w15 w16se w16cid w16 w16cex w16sdtdh wp14">
   <w:footnote w:type="separator" w:id="-1">
     <w:p>
       <w:pPr>
@@ -2049,7 +2085,7 @@
 </file>
 
 <file path=word/header1.xml><?xml version="1.0" encoding="utf-8"?>
-<w:hdr xmlns:wpc="http://schemas.microsoft.com/office/word/2010/wordprocessingCanvas" xmlns:cx="http://schemas.microsoft.com/office/drawing/2014/chartex" xmlns:cx1="http://schemas.microsoft.com/office/drawing/2015/9/8/chartex" xmlns:cx2="http://schemas.microsoft.com/office/drawing/2015/10/21/chartex" xmlns:cx3="http://schemas.microsoft.com/office/drawing/2016/5/9/chartex" xmlns:cx4="http://schemas.microsoft.com/office/drawing/2016/5/10/chartex" xmlns:cx5="http://schemas.microsoft.com/office/drawing/2016/5/11/chartex" xmlns:cx6="http://schemas.microsoft.com/office/drawing/2016/5/12/chartex" xmlns:cx7="http://schemas.microsoft.com/office/drawing/2016/5/13/chartex" xmlns:cx8="http://schemas.microsoft.com/office/drawing/2016/5/14/chartex" xmlns:mc="http://schemas.openxmlformats.org/markup-compatibility/2006" xmlns:aink="http://schemas.microsoft.com/office/drawing/2016/ink" xmlns:am3d="http://schemas.microsoft.com/office/drawing/2017/model3d" xmlns:o="urn:schemas-microsoft-com:office:office" xmlns:oel="http://schemas.microsoft.com/office/2019/extlst" xmlns:r="http://schemas.openxmlformats.org/officeDocument/2006/relationships" xmlns:m="http://schemas.openxmlformats.org/officeDocument/2006/math" xmlns:v="urn:schemas-microsoft-com:vml" xmlns:wp14="http://schemas.microsoft.com/office/word/2010/wordprocessingDrawing" xmlns:wp="http://schemas.openxmlformats.org/drawingml/2006/wordprocessingDrawing" xmlns:w10="urn:schemas-microsoft-com:office:word" xmlns:w="http://schemas.openxmlformats.org/wordprocessingml/2006/main" xmlns:w14="http://schemas.microsoft.com/office/word/2010/wordml" xmlns:w15="http://schemas.microsoft.com/office/word/2012/wordml" xmlns:w16cex="http://schemas.microsoft.com/office/word/2018/wordml/cex" xmlns:w16cid="http://schemas.microsoft.com/office/word/2016/wordml/cid" xmlns:w16="http://schemas.microsoft.com/office/word/2018/wordml" xmlns:w16sdtdh="http://schemas.microsoft.com/office/word/2020/wordml/sdtdatahash" xmlns:w16se="http://schemas.microsoft.com/office/word/2015/wordml/symex" xmlns:wpg="http://schemas.microsoft.com/office/word/2010/wordprocessingGroup" xmlns:wpi="http://schemas.microsoft.com/office/word/2010/wordprocessingInk" xmlns:wne="http://schemas.microsoft.com/office/word/2006/wordml" xmlns:wps="http://schemas.microsoft.com/office/word/2010/wordprocessingShape" mc:Ignorable="w14 w15 w16se w16cid w16 w16cex w16sdtdh wp14">
+<w:hdr xmlns:wpc="http://schemas.microsoft.com/office/word/2010/wordprocessingCanvas" xmlns:cx="http://schemas.microsoft.com/office/drawing/2014/chartex" xmlns:cx1="http://schemas.microsoft.com/office/drawing/2015/9/8/chartex" xmlns:cx2="http://schemas.microsoft.com/office/drawing/2015/10/21/chartex" xmlns:cx3="http://schemas.microsoft.com/office/drawing/2016/5/9/chartex" xmlns:cx4="http://schemas.microsoft.com/office/drawing/2016/5/10/chartex" xmlns:cx5="http://schemas.microsoft.com/office/drawing/2016/5/11/chartex" xmlns:cx6="http://schemas.microsoft.com/office/drawing/2016/5/12/chartex" xmlns:cx7="http://schemas.microsoft.com/office/drawing/2016/5/13/chartex" xmlns:cx8="http://schemas.microsoft.com/office/drawing/2016/5/14/chartex" xmlns:mc="http://schemas.openxmlformats.org/markup-compatibility/2006" xmlns:aink="http://schemas.microsoft.com/office/drawing/2016/ink" xmlns:am3d="http://schemas.microsoft.com/office/drawing/2017/model3d" xmlns:o="urn:schemas-microsoft-com:office:office" xmlns:oel="http://schemas.microsoft.com/office/2019/extlst" xmlns:r="http://schemas.openxmlformats.org/officeDocument/2006/relationships" xmlns:m="http://schemas.openxmlformats.org/officeDocument/2006/math" xmlns:v="urn:schemas-microsoft-com:vml" xmlns:wp14="http://schemas.microsoft.com/office/word/2010/wordprocessingDrawing" xmlns:wp="http://schemas.openxmlformats.org/drawingml/2006/wordprocessingDrawing" xmlns:w10="urn:schemas-microsoft-com:office:word" xmlns:w="http://schemas.openxmlformats.org/wordprocessingml/2006/main" xmlns:w14="http://schemas.microsoft.com/office/word/2010/wordml" xmlns:w15="http://schemas.microsoft.com/office/word/2012/wordml" xmlns:w16cex="http://schemas.microsoft.com/office/word/2018/wordml/cex" xmlns:w16cid="http://schemas.microsoft.com/office/word/2016/wordml/cid" xmlns:w16="http://schemas.microsoft.com/office/word/2018/wordml" xmlns:w16du="http://schemas.microsoft.com/office/word/2023/wordml/word16du" xmlns:w16sdtdh="http://schemas.microsoft.com/office/word/2020/wordml/sdtdatahash" xmlns:w16se="http://schemas.microsoft.com/office/word/2015/wordml/symex" xmlns:wpg="http://schemas.microsoft.com/office/word/2010/wordprocessingGroup" xmlns:wpi="http://schemas.microsoft.com/office/word/2010/wordprocessingInk" xmlns:wne="http://schemas.microsoft.com/office/word/2006/wordml" xmlns:wps="http://schemas.microsoft.com/office/word/2010/wordprocessingShape" mc:Ignorable="w14 w15 w16se w16cid w16 w16cex w16sdtdh wp14">
   <w:p>
     <w:pPr>
       <w:pStyle w:val="Header"/>
@@ -2071,7 +2107,7 @@
 </file>
 
 <file path=word/numbering.xml><?xml version="1.0" encoding="utf-8"?>
-<w:numbering xmlns:wpc="http://schemas.microsoft.com/office/word/2010/wordprocessingCanvas" xmlns:cx="http://schemas.microsoft.com/office/drawing/2014/chartex" xmlns:cx1="http://schemas.microsoft.com/office/drawing/2015/9/8/chartex" xmlns:cx2="http://schemas.microsoft.com/office/drawing/2015/10/21/chartex" xmlns:cx3="http://schemas.microsoft.com/office/drawing/2016/5/9/chartex" xmlns:cx4="http://schemas.microsoft.com/office/drawing/2016/5/10/chartex" xmlns:cx5="http://schemas.microsoft.com/office/drawing/2016/5/11/chartex" xmlns:cx6="http://schemas.microsoft.com/office/drawing/2016/5/12/chartex" xmlns:cx7="http://schemas.microsoft.com/office/drawing/2016/5/13/chartex" xmlns:cx8="http://schemas.microsoft.com/office/drawing/2016/5/14/chartex" xmlns:mc="http://schemas.openxmlformats.org/markup-compatibility/2006" xmlns:aink="http://schemas.microsoft.com/office/drawing/2016/ink" xmlns:am3d="http://schemas.microsoft.com/office/drawing/2017/model3d" xmlns:o="urn:schemas-microsoft-com:office:office" xmlns:oel="http://schemas.microsoft.com/office/2019/extlst" xmlns:r="http://schemas.openxmlformats.org/officeDocument/2006/relationships" xmlns:m="http://schemas.openxmlformats.org/officeDocument/2006/math" xmlns:v="urn:schemas-microsoft-com:vml" xmlns:wp14="http://schemas.microsoft.com/office/word/2010/wordprocessingDrawing" xmlns:wp="http://schemas.openxmlformats.org/drawingml/2006/wordprocessingDrawing" xmlns:w10="urn:schemas-microsoft-com:office:word" xmlns:w="http://schemas.openxmlformats.org/wordprocessingml/2006/main" xmlns:w14="http://schemas.microsoft.com/office/word/2010/wordml" xmlns:w15="http://schemas.microsoft.com/office/word/2012/wordml" xmlns:w16cex="http://schemas.microsoft.com/office/word/2018/wordml/cex" xmlns:w16cid="http://schemas.microsoft.com/office/word/2016/wordml/cid" xmlns:w16="http://schemas.microsoft.com/office/word/2018/wordml" xmlns:w16sdtdh="http://schemas.microsoft.com/office/word/2020/wordml/sdtdatahash" xmlns:w16se="http://schemas.microsoft.com/office/word/2015/wordml/symex" xmlns:wpg="http://schemas.microsoft.com/office/word/2010/wordprocessingGroup" xmlns:wpi="http://schemas.microsoft.com/office/word/2010/wordprocessingInk" xmlns:wne="http://schemas.microsoft.com/office/word/2006/wordml" xmlns:wps="http://schemas.microsoft.com/office/word/2010/wordprocessingShape" mc:Ignorable="w14 w15 w16se w16cid w16 w16cex w16sdtdh wp14">
+<w:numbering xmlns:wpc="http://schemas.microsoft.com/office/word/2010/wordprocessingCanvas" xmlns:cx="http://schemas.microsoft.com/office/drawing/2014/chartex" xmlns:cx1="http://schemas.microsoft.com/office/drawing/2015/9/8/chartex" xmlns:cx2="http://schemas.microsoft.com/office/drawing/2015/10/21/chartex" xmlns:cx3="http://schemas.microsoft.com/office/drawing/2016/5/9/chartex" xmlns:cx4="http://schemas.microsoft.com/office/drawing/2016/5/10/chartex" xmlns:cx5="http://schemas.microsoft.com/office/drawing/2016/5/11/chartex" xmlns:cx6="http://schemas.microsoft.com/office/drawing/2016/5/12/chartex" xmlns:cx7="http://schemas.microsoft.com/office/drawing/2016/5/13/chartex" xmlns:cx8="http://schemas.microsoft.com/office/drawing/2016/5/14/chartex" xmlns:mc="http://schemas.openxmlformats.org/markup-compatibility/2006" xmlns:aink="http://schemas.microsoft.com/office/drawing/2016/ink" xmlns:am3d="http://schemas.microsoft.com/office/drawing/2017/model3d" xmlns:o="urn:schemas-microsoft-com:office:office" xmlns:oel="http://schemas.microsoft.com/office/2019/extlst" xmlns:r="http://schemas.openxmlformats.org/officeDocument/2006/relationships" xmlns:m="http://schemas.openxmlformats.org/officeDocument/2006/math" xmlns:v="urn:schemas-microsoft-com:vml" xmlns:wp14="http://schemas.microsoft.com/office/word/2010/wordprocessingDrawing" xmlns:wp="http://schemas.openxmlformats.org/drawingml/2006/wordprocessingDrawing" xmlns:w10="urn:schemas-microsoft-com:office:word" xmlns:w="http://schemas.openxmlformats.org/wordprocessingml/2006/main" xmlns:w14="http://schemas.microsoft.com/office/word/2010/wordml" xmlns:w15="http://schemas.microsoft.com/office/word/2012/wordml" xmlns:w16cex="http://schemas.microsoft.com/office/word/2018/wordml/cex" xmlns:w16cid="http://schemas.microsoft.com/office/word/2016/wordml/cid" xmlns:w16="http://schemas.microsoft.com/office/word/2018/wordml" xmlns:w16du="http://schemas.microsoft.com/office/word/2023/wordml/word16du" xmlns:w16sdtdh="http://schemas.microsoft.com/office/word/2020/wordml/sdtdatahash" xmlns:w16se="http://schemas.microsoft.com/office/word/2015/wordml/symex" xmlns:wpg="http://schemas.microsoft.com/office/word/2010/wordprocessingGroup" xmlns:wpi="http://schemas.microsoft.com/office/word/2010/wordprocessingInk" xmlns:wne="http://schemas.microsoft.com/office/word/2006/wordml" xmlns:wps="http://schemas.microsoft.com/office/word/2010/wordprocessingShape" mc:Ignorable="w14 w15 w16se w16cid w16 w16cex w16sdtdh wp14">
   <w:abstractNum w:abstractNumId="0" w15:restartNumberingAfterBreak="0">
     <w:nsid w:val="20DE2236"/>
     <w:multiLevelType w:val="hybridMultilevel"/>

</xml_diff>